<commit_message>
Sentimental analysis model #1 finish
</commit_message>
<xml_diff>
--- a/TaskReport.docx
+++ b/TaskReport.docx
@@ -2836,15 +2836,7 @@
           <w:szCs w:val="28"/>
           <w:lang w:val="en-US"/>
         </w:rPr>
-        <w:t xml:space="preserve"> </w:t>
-      </w:r>
-      <w:r>
-        <w:rPr>
-          <w:sz w:val="28"/>
-          <w:szCs w:val="28"/>
-          <w:lang w:val="en-US"/>
-        </w:rPr>
-        <w:t>accuracy against training data</w:t>
+        <w:t xml:space="preserve"> accuracy against training data</w:t>
       </w:r>
     </w:p>
     <w:p>
@@ -3137,6 +3129,318 @@
           <w:lang w:val="en-US"/>
         </w:rPr>
         <w:t xml:space="preserve"> loss against testing data</w:t>
+      </w:r>
+    </w:p>
+    <w:p>
+      <w:pPr>
+        <w:rPr>
+          <w:sz w:val="28"/>
+          <w:szCs w:val="28"/>
+          <w:lang w:val="en-US"/>
+        </w:rPr>
+      </w:pPr>
+      <w:r>
+        <w:rPr>
+          <w:sz w:val="28"/>
+          <w:szCs w:val="28"/>
+          <w:lang w:val="en-US"/>
+        </w:rPr>
+        <w:t>For the next iteration I decided to increase the epochs from 5 to 10</w:t>
+      </w:r>
+      <w:r>
+        <w:rPr>
+          <w:sz w:val="28"/>
+          <w:szCs w:val="28"/>
+          <w:lang w:val="en-US"/>
+        </w:rPr>
+        <w:t xml:space="preserve"> in order to give the model sufficient time to train</w:t>
+      </w:r>
+      <w:r>
+        <w:rPr>
+          <w:sz w:val="28"/>
+          <w:szCs w:val="28"/>
+          <w:lang w:val="en-US"/>
+        </w:rPr>
+        <w:t>.</w:t>
+      </w:r>
+      <w:r>
+        <w:rPr>
+          <w:sz w:val="28"/>
+          <w:szCs w:val="28"/>
+          <w:lang w:val="en-US"/>
+        </w:rPr>
+        <w:t xml:space="preserve"> This resulted in the following:</w:t>
+      </w:r>
+    </w:p>
+    <w:p>
+      <w:pPr>
+        <w:pStyle w:val="ListParagraph"/>
+        <w:numPr>
+          <w:ilvl w:val="0"/>
+          <w:numId w:val="8"/>
+        </w:numPr>
+        <w:rPr>
+          <w:sz w:val="28"/>
+          <w:szCs w:val="28"/>
+          <w:lang w:val="en-US"/>
+        </w:rPr>
+      </w:pPr>
+      <w:r>
+        <w:rPr>
+          <w:sz w:val="28"/>
+          <w:szCs w:val="28"/>
+          <w:lang w:val="en-US"/>
+        </w:rPr>
+        <w:t>0.</w:t>
+      </w:r>
+      <w:r>
+        <w:rPr>
+          <w:sz w:val="28"/>
+          <w:szCs w:val="28"/>
+          <w:lang w:val="en-US"/>
+        </w:rPr>
+        <w:t>9153</w:t>
+      </w:r>
+      <w:r>
+        <w:rPr>
+          <w:sz w:val="28"/>
+          <w:szCs w:val="28"/>
+          <w:lang w:val="en-US"/>
+        </w:rPr>
+        <w:t xml:space="preserve"> accuracy against training data</w:t>
+      </w:r>
+    </w:p>
+    <w:p>
+      <w:pPr>
+        <w:pStyle w:val="ListParagraph"/>
+        <w:numPr>
+          <w:ilvl w:val="0"/>
+          <w:numId w:val="8"/>
+        </w:numPr>
+        <w:rPr>
+          <w:sz w:val="28"/>
+          <w:szCs w:val="28"/>
+          <w:lang w:val="en-US"/>
+        </w:rPr>
+      </w:pPr>
+      <w:r>
+        <w:rPr>
+          <w:sz w:val="28"/>
+          <w:szCs w:val="28"/>
+          <w:lang w:val="en-US"/>
+        </w:rPr>
+        <w:t>0.</w:t>
+      </w:r>
+      <w:r>
+        <w:rPr>
+          <w:sz w:val="28"/>
+          <w:szCs w:val="28"/>
+          <w:lang w:val="en-US"/>
+        </w:rPr>
+        <w:t>2252</w:t>
+      </w:r>
+      <w:r>
+        <w:rPr>
+          <w:sz w:val="28"/>
+          <w:szCs w:val="28"/>
+          <w:lang w:val="en-US"/>
+        </w:rPr>
+        <w:t xml:space="preserve"> loss against training data</w:t>
+      </w:r>
+    </w:p>
+    <w:p>
+      <w:pPr>
+        <w:pStyle w:val="ListParagraph"/>
+        <w:numPr>
+          <w:ilvl w:val="0"/>
+          <w:numId w:val="8"/>
+        </w:numPr>
+        <w:rPr>
+          <w:sz w:val="28"/>
+          <w:szCs w:val="28"/>
+          <w:lang w:val="en-US"/>
+        </w:rPr>
+      </w:pPr>
+      <w:r>
+        <w:rPr>
+          <w:sz w:val="28"/>
+          <w:szCs w:val="28"/>
+          <w:lang w:val="en-US"/>
+        </w:rPr>
+        <w:t>0.</w:t>
+      </w:r>
+      <w:r>
+        <w:rPr>
+          <w:sz w:val="28"/>
+          <w:szCs w:val="28"/>
+          <w:lang w:val="en-US"/>
+        </w:rPr>
+        <w:t>8921</w:t>
+      </w:r>
+      <w:r>
+        <w:rPr>
+          <w:sz w:val="28"/>
+          <w:szCs w:val="28"/>
+          <w:lang w:val="en-US"/>
+        </w:rPr>
+        <w:t xml:space="preserve"> accuracy against testing data</w:t>
+      </w:r>
+    </w:p>
+    <w:p>
+      <w:pPr>
+        <w:pStyle w:val="ListParagraph"/>
+        <w:numPr>
+          <w:ilvl w:val="0"/>
+          <w:numId w:val="8"/>
+        </w:numPr>
+        <w:rPr>
+          <w:sz w:val="28"/>
+          <w:szCs w:val="28"/>
+          <w:lang w:val="en-US"/>
+        </w:rPr>
+      </w:pPr>
+      <w:r>
+        <w:rPr>
+          <w:sz w:val="28"/>
+          <w:szCs w:val="28"/>
+          <w:lang w:val="en-US"/>
+        </w:rPr>
+        <w:t>0.</w:t>
+      </w:r>
+      <w:r>
+        <w:rPr>
+          <w:sz w:val="28"/>
+          <w:szCs w:val="28"/>
+          <w:lang w:val="en-US"/>
+        </w:rPr>
+        <w:t>2672</w:t>
+      </w:r>
+      <w:r>
+        <w:rPr>
+          <w:sz w:val="28"/>
+          <w:szCs w:val="28"/>
+          <w:lang w:val="en-US"/>
+        </w:rPr>
+        <w:t xml:space="preserve"> loss against testing data</w:t>
+      </w:r>
+    </w:p>
+    <w:p>
+      <w:pPr>
+        <w:rPr>
+          <w:sz w:val="28"/>
+          <w:szCs w:val="28"/>
+          <w:lang w:val="en-US"/>
+        </w:rPr>
+      </w:pPr>
+      <w:r>
+        <w:rPr>
+          <w:sz w:val="28"/>
+          <w:szCs w:val="28"/>
+          <w:lang w:val="en-US"/>
+        </w:rPr>
+        <w:t>The final state of model can be seen in Image 5 below.</w:t>
+      </w:r>
+    </w:p>
+    <w:p>
+      <w:pPr>
+        <w:keepNext/>
+      </w:pPr>
+      <w:r>
+        <w:rPr>
+          <w:sz w:val="28"/>
+          <w:szCs w:val="28"/>
+          <w:lang w:val="en-US"/>
+        </w:rPr>
+        <w:drawing>
+          <wp:inline distT="0" distB="0" distL="0" distR="0" wp14:anchorId="39F5385A" wp14:editId="0F7F95E3">
+            <wp:extent cx="5287113" cy="2962688"/>
+            <wp:effectExtent l="0" t="0" r="8890" b="9525"/>
+            <wp:docPr id="854280256" name="Picture 1"/>
+            <wp:cNvGraphicFramePr>
+              <a:graphicFrameLocks xmlns:a="http://schemas.openxmlformats.org/drawingml/2006/main" noChangeAspect="1"/>
+            </wp:cNvGraphicFramePr>
+            <a:graphic xmlns:a="http://schemas.openxmlformats.org/drawingml/2006/main">
+              <a:graphicData uri="http://schemas.openxmlformats.org/drawingml/2006/picture">
+                <pic:pic xmlns:pic="http://schemas.openxmlformats.org/drawingml/2006/picture">
+                  <pic:nvPicPr>
+                    <pic:cNvPr id="854280256" name=""/>
+                    <pic:cNvPicPr/>
+                  </pic:nvPicPr>
+                  <pic:blipFill>
+                    <a:blip r:embed="rId9"/>
+                    <a:stretch>
+                      <a:fillRect/>
+                    </a:stretch>
+                  </pic:blipFill>
+                  <pic:spPr>
+                    <a:xfrm>
+                      <a:off x="0" y="0"/>
+                      <a:ext cx="5287113" cy="2962688"/>
+                    </a:xfrm>
+                    <a:prstGeom prst="rect">
+                      <a:avLst/>
+                    </a:prstGeom>
+                  </pic:spPr>
+                </pic:pic>
+              </a:graphicData>
+            </a:graphic>
+          </wp:inline>
+        </w:drawing>
+      </w:r>
+    </w:p>
+    <w:p>
+      <w:pPr>
+        <w:pStyle w:val="Caption"/>
+        <w:rPr>
+          <w:lang w:val="en-US"/>
+        </w:rPr>
+      </w:pPr>
+      <w:r>
+        <w:rPr>
+          <w:lang w:val="en-US"/>
+        </w:rPr>
+        <w:t>Image 5 Sentimental Analysis model 1 Final state</w:t>
+      </w:r>
+    </w:p>
+    <w:p>
+      <w:pPr>
+        <w:pStyle w:val="Heading1"/>
+        <w:jc w:val="center"/>
+        <w:rPr>
+          <w:lang w:val="en-US"/>
+        </w:rPr>
+      </w:pPr>
+      <w:r>
+        <w:rPr>
+          <w:lang w:val="en-US"/>
+        </w:rPr>
+        <w:t xml:space="preserve">Network </w:t>
+      </w:r>
+      <w:r>
+        <w:t>№</w:t>
+      </w:r>
+      <w:r>
+        <w:rPr>
+          <w:lang w:val="en-US"/>
+        </w:rPr>
+        <w:t>2</w:t>
+      </w:r>
+    </w:p>
+    <w:p>
+      <w:pPr>
+        <w:rPr>
+          <w:sz w:val="28"/>
+          <w:szCs w:val="28"/>
+          <w:lang w:val="en-US"/>
+        </w:rPr>
+      </w:pPr>
+      <w:r>
+        <w:rPr>
+          <w:sz w:val="28"/>
+          <w:szCs w:val="28"/>
+          <w:lang w:val="en-US"/>
+        </w:rPr>
+        <w:t>ASd</w:t>
       </w:r>
     </w:p>
     <w:p>

</xml_diff>

<commit_message>
Slight expanding on the report reasonings
</commit_message>
<xml_diff>
--- a/TaskReport.docx
+++ b/TaskReport.docx
@@ -1,6 +1,6 @@
 
 <file path=word/document.xml><?xml version="1.0" encoding="utf-8"?>
-<w:document xmlns:wpc="http://schemas.microsoft.com/office/word/2010/wordprocessingCanvas" xmlns:cx="http://schemas.microsoft.com/office/drawing/2014/chartex" xmlns:cx1="http://schemas.microsoft.com/office/drawing/2015/9/8/chartex" xmlns:cx2="http://schemas.microsoft.com/office/drawing/2015/10/21/chartex" xmlns:cx3="http://schemas.microsoft.com/office/drawing/2016/5/9/chartex" xmlns:cx4="http://schemas.microsoft.com/office/drawing/2016/5/10/chartex" xmlns:cx5="http://schemas.microsoft.com/office/drawing/2016/5/11/chartex" xmlns:cx6="http://schemas.microsoft.com/office/drawing/2016/5/12/chartex" xmlns:cx7="http://schemas.microsoft.com/office/drawing/2016/5/13/chartex" xmlns:cx8="http://schemas.microsoft.com/office/drawing/2016/5/14/chartex" xmlns:mc="http://schemas.openxmlformats.org/markup-compatibility/2006" xmlns:aink="http://schemas.microsoft.com/office/drawing/2016/ink" xmlns:am3d="http://schemas.microsoft.com/office/drawing/2017/model3d" xmlns:o="urn:schemas-microsoft-com:office:office" xmlns:oel="http://schemas.microsoft.com/office/2019/extlst" xmlns:r="http://schemas.openxmlformats.org/officeDocument/2006/relationships" xmlns:m="http://schemas.openxmlformats.org/officeDocument/2006/math" xmlns:v="urn:schemas-microsoft-com:vml" xmlns:wp14="http://schemas.microsoft.com/office/word/2010/wordprocessingDrawing" xmlns:wp="http://schemas.openxmlformats.org/drawingml/2006/wordprocessingDrawing" xmlns:w10="urn:schemas-microsoft-com:office:word" xmlns:w="http://schemas.openxmlformats.org/wordprocessingml/2006/main" xmlns:w14="http://schemas.microsoft.com/office/word/2010/wordml" xmlns:w15="http://schemas.microsoft.com/office/word/2012/wordml" xmlns:w16cex="http://schemas.microsoft.com/office/word/2018/wordml/cex" xmlns:w16cid="http://schemas.microsoft.com/office/word/2016/wordml/cid" xmlns:w16="http://schemas.microsoft.com/office/word/2018/wordml" xmlns:w16du="http://schemas.microsoft.com/office/word/2023/wordml/word16du" xmlns:w16sdtdh="http://schemas.microsoft.com/office/word/2020/wordml/sdtdatahash" xmlns:w16se="http://schemas.microsoft.com/office/word/2015/wordml/symex" xmlns:wpg="http://schemas.microsoft.com/office/word/2010/wordprocessingGroup" xmlns:wpi="http://schemas.microsoft.com/office/word/2010/wordprocessingInk" xmlns:wne="http://schemas.microsoft.com/office/word/2006/wordml" xmlns:wps="http://schemas.microsoft.com/office/word/2010/wordprocessingShape" mc:Ignorable="w14 w15 w16se w16cid w16 w16cex w16sdtdh w16du wp14">
+<w:document xmlns:wpc="http://schemas.microsoft.com/office/word/2010/wordprocessingCanvas" xmlns:cx="http://schemas.microsoft.com/office/drawing/2014/chartex" xmlns:cx1="http://schemas.microsoft.com/office/drawing/2015/9/8/chartex" xmlns:cx2="http://schemas.microsoft.com/office/drawing/2015/10/21/chartex" xmlns:cx3="http://schemas.microsoft.com/office/drawing/2016/5/9/chartex" xmlns:cx4="http://schemas.microsoft.com/office/drawing/2016/5/10/chartex" xmlns:cx5="http://schemas.microsoft.com/office/drawing/2016/5/11/chartex" xmlns:cx6="http://schemas.microsoft.com/office/drawing/2016/5/12/chartex" xmlns:cx7="http://schemas.microsoft.com/office/drawing/2016/5/13/chartex" xmlns:cx8="http://schemas.microsoft.com/office/drawing/2016/5/14/chartex" xmlns:mc="http://schemas.openxmlformats.org/markup-compatibility/2006" xmlns:aink="http://schemas.microsoft.com/office/drawing/2016/ink" xmlns:am3d="http://schemas.microsoft.com/office/drawing/2017/model3d" xmlns:o="urn:schemas-microsoft-com:office:office" xmlns:oel="http://schemas.microsoft.com/office/2019/extlst" xmlns:r="http://schemas.openxmlformats.org/officeDocument/2006/relationships" xmlns:m="http://schemas.openxmlformats.org/officeDocument/2006/math" xmlns:v="urn:schemas-microsoft-com:vml" xmlns:wp14="http://schemas.microsoft.com/office/word/2010/wordprocessingDrawing" xmlns:wp="http://schemas.openxmlformats.org/drawingml/2006/wordprocessingDrawing" xmlns:w10="urn:schemas-microsoft-com:office:word" xmlns:w="http://schemas.openxmlformats.org/wordprocessingml/2006/main" xmlns:w14="http://schemas.microsoft.com/office/word/2010/wordml" xmlns:w15="http://schemas.microsoft.com/office/word/2012/wordml" xmlns:w16cex="http://schemas.microsoft.com/office/word/2018/wordml/cex" xmlns:w16cid="http://schemas.microsoft.com/office/word/2016/wordml/cid" xmlns:w16="http://schemas.microsoft.com/office/word/2018/wordml" xmlns:w16du="http://schemas.microsoft.com/office/word/2023/wordml/word16du" xmlns:w16sdtdh="http://schemas.microsoft.com/office/word/2020/wordml/sdtdatahash" xmlns:w16sdtfl="http://schemas.microsoft.com/office/word/2024/wordml/sdtformatlock" xmlns:w16se="http://schemas.microsoft.com/office/word/2015/wordml/symex" xmlns:wpg="http://schemas.microsoft.com/office/word/2010/wordprocessingGroup" xmlns:wpi="http://schemas.microsoft.com/office/word/2010/wordprocessingInk" xmlns:wne="http://schemas.microsoft.com/office/word/2006/wordml" xmlns:wps="http://schemas.microsoft.com/office/word/2010/wordprocessingShape" mc:Ignorable="w14 w15 w16se w16cid w16 w16cex w16sdtdh w16sdtfl w16du wp14">
   <w:body>
     <w:p>
       <w:pPr>
@@ -49,15 +49,6 @@
           <w:lang w:val="en-US"/>
         </w:rPr>
       </w:pPr>
-    </w:p>
-    <w:p>
-      <w:pPr>
-        <w:rPr>
-          <w:sz w:val="28"/>
-          <w:szCs w:val="28"/>
-          <w:lang w:val="en-US"/>
-        </w:rPr>
-      </w:pPr>
       <w:r>
         <w:rPr>
           <w:sz w:val="28"/>
@@ -141,6 +132,14 @@
           <w:lang w:val="en-US"/>
         </w:rPr>
         <w:t>For the first network I decided to use the Visual Geometry Group (VGG-19) architecture. It consists of 19 layers – 16 convolutional and 3 fully connected. One of the reasons for my choice was the simplicity and modularity of the baseline model.</w:t>
+      </w:r>
+      <w:r>
+        <w:rPr>
+          <w:sz w:val="28"/>
+          <w:szCs w:val="28"/>
+          <w:lang w:val="en-US"/>
+        </w:rPr>
+        <w:t xml:space="preserve"> Additionally, the model is well documented and provides a foundation for easier model creation, despite the rather high hardware demads.</w:t>
       </w:r>
     </w:p>
     <w:p>
@@ -2487,6 +2486,14 @@
         </w:rPr>
         <w:t>.</w:t>
       </w:r>
+      <w:r>
+        <w:rPr>
+          <w:sz w:val="28"/>
+          <w:szCs w:val="28"/>
+          <w:lang w:val="en-US"/>
+        </w:rPr>
+        <w:t xml:space="preserve"> I decided to leverage the LSTM layer for this network due to the nature of reviews – the sentiment usually depends on the context and LSTM allowed me to capture the relationship between words in a larger context.</w:t>
+      </w:r>
     </w:p>
     <w:p>
       <w:pPr>
@@ -2499,6 +2506,7 @@
           <w:szCs w:val="28"/>
           <w:lang w:val="en-US"/>
         </w:rPr>
+        <w:lastRenderedPageBreak/>
         <w:drawing>
           <wp:inline distT="0" distB="0" distL="0" distR="0" wp14:anchorId="70C70FF6" wp14:editId="39E1035E">
             <wp:extent cx="5019675" cy="2726514"/>
@@ -2578,7 +2586,6 @@
           <w:szCs w:val="28"/>
           <w:lang w:val="en-US"/>
         </w:rPr>
-        <w:lastRenderedPageBreak/>
         <w:t>When fitting the model with the training data I decided to test with 5 epochs and batch size of 64</w:t>
       </w:r>
       <w:r>
@@ -3165,6 +3172,7 @@
           <w:szCs w:val="28"/>
           <w:lang w:val="en-US"/>
         </w:rPr>
+        <w:lastRenderedPageBreak/>
         <w:t>0.</w:t>
       </w:r>
       <w:r>
@@ -3341,7 +3349,6 @@
           <w:szCs w:val="28"/>
           <w:lang w:val="en-US"/>
         </w:rPr>
-        <w:lastRenderedPageBreak/>
         <w:drawing>
           <wp:inline distT="0" distB="0" distL="0" distR="0" wp14:anchorId="39F5385A" wp14:editId="0F7F95E3">
             <wp:extent cx="5287113" cy="2962688"/>
@@ -3625,6 +3632,7 @@
           <w:szCs w:val="28"/>
           <w:lang w:val="en-US"/>
         </w:rPr>
+        <w:lastRenderedPageBreak/>
         <w:t>Dense layer to output binary</w:t>
       </w:r>
     </w:p>
@@ -3656,7 +3664,6 @@
           <w:szCs w:val="28"/>
           <w:lang w:val="en-US"/>
         </w:rPr>
-        <w:lastRenderedPageBreak/>
         <w:drawing>
           <wp:inline distT="0" distB="0" distL="0" distR="0" wp14:anchorId="346522A8" wp14:editId="26EF58B4">
             <wp:extent cx="5096586" cy="3439005"/>
@@ -4047,7 +4054,16 @@
           <w:szCs w:val="28"/>
           <w:lang w:val="en-US"/>
         </w:rPr>
-        <w:t xml:space="preserve"> My next attempt was to add a BatchNormalization layer and lower the filters in the Convolution layer to 64</w:t>
+        <w:t xml:space="preserve"> My next attempt was to add a BatchNormalization </w:t>
+      </w:r>
+      <w:r>
+        <w:rPr>
+          <w:sz w:val="28"/>
+          <w:szCs w:val="28"/>
+          <w:lang w:val="en-US"/>
+        </w:rPr>
+        <w:lastRenderedPageBreak/>
+        <w:t>layer and lower the filters in the Convolution layer to 64</w:t>
       </w:r>
       <w:r>
         <w:rPr>
@@ -4077,7 +4093,6 @@
           <w:szCs w:val="28"/>
           <w:lang w:val="en-US"/>
         </w:rPr>
-        <w:lastRenderedPageBreak/>
         <w:t>0.</w:t>
       </w:r>
       <w:r>
@@ -4500,6 +4515,29 @@
           <w:lang w:val="en-US"/>
         </w:rPr>
         <w:t xml:space="preserve"> this network was up to 5 times faster than the previous one during my testing.</w:t>
+      </w:r>
+      <w:r>
+        <w:rPr>
+          <w:sz w:val="28"/>
+          <w:szCs w:val="28"/>
+          <w:lang w:val="en-US"/>
+        </w:rPr>
+        <w:t xml:space="preserve"> However, the architecture of the network aimed at capturing the local patterns in the review (Conv1D layer) as opposed to taking into account the context (LSTM in Network </w:t>
+      </w:r>
+      <w:r>
+        <w:rPr>
+          <w:sz w:val="28"/>
+          <w:szCs w:val="28"/>
+        </w:rPr>
+        <w:t>№1</w:t>
+      </w:r>
+      <w:r>
+        <w:rPr>
+          <w:sz w:val="28"/>
+          <w:szCs w:val="28"/>
+          <w:lang w:val="en-US"/>
+        </w:rPr>
+        <w:t>). This can lead to issues when the dataset is larger or the review uses “positive” words in a sarcastic way.</w:t>
       </w:r>
     </w:p>
     <w:p>
@@ -4789,12 +4827,22 @@
       <w:r>
         <w:t xml:space="preserve">. Kaggle. </w:t>
       </w:r>
+      <w:hyperlink r:id="rId13" w:history="1">
+        <w:r>
+          <w:rPr>
+            <w:rStyle w:val="Hyperlink"/>
+            <w:rFonts w:eastAsiaTheme="majorEastAsia"/>
+          </w:rPr>
+          <w:t>https://www.kaggle.com/datasets/lakshmi25npathi/imdb-dataset-of-50k-movie-reviews</w:t>
+        </w:r>
+      </w:hyperlink>
       <w:r>
         <w:rPr>
           <w:rStyle w:val="url"/>
           <w:rFonts w:eastAsiaTheme="majorEastAsia"/>
-        </w:rPr>
-        <w:t>https://www.kaggle.com/datasets/lakshmi25npathi/imdb-dataset-of-50k-movie-reviews</w:t>
+          <w:lang w:val="en-US"/>
+        </w:rPr>
+        <w:t xml:space="preserve"> </w:t>
       </w:r>
     </w:p>
     <w:p>
@@ -4817,7 +4865,7 @@
 </file>
 
 <file path=word/numbering.xml><?xml version="1.0" encoding="utf-8"?>
-<w:numbering xmlns:wpc="http://schemas.microsoft.com/office/word/2010/wordprocessingCanvas" xmlns:cx="http://schemas.microsoft.com/office/drawing/2014/chartex" xmlns:cx1="http://schemas.microsoft.com/office/drawing/2015/9/8/chartex" xmlns:cx2="http://schemas.microsoft.com/office/drawing/2015/10/21/chartex" xmlns:cx3="http://schemas.microsoft.com/office/drawing/2016/5/9/chartex" xmlns:cx4="http://schemas.microsoft.com/office/drawing/2016/5/10/chartex" xmlns:cx5="http://schemas.microsoft.com/office/drawing/2016/5/11/chartex" xmlns:cx6="http://schemas.microsoft.com/office/drawing/2016/5/12/chartex" xmlns:cx7="http://schemas.microsoft.com/office/drawing/2016/5/13/chartex" xmlns:cx8="http://schemas.microsoft.com/office/drawing/2016/5/14/chartex" xmlns:mc="http://schemas.openxmlformats.org/markup-compatibility/2006" xmlns:aink="http://schemas.microsoft.com/office/drawing/2016/ink" xmlns:am3d="http://schemas.microsoft.com/office/drawing/2017/model3d" xmlns:o="urn:schemas-microsoft-com:office:office" xmlns:oel="http://schemas.microsoft.com/office/2019/extlst" xmlns:r="http://schemas.openxmlformats.org/officeDocument/2006/relationships" xmlns:m="http://schemas.openxmlformats.org/officeDocument/2006/math" xmlns:v="urn:schemas-microsoft-com:vml" xmlns:wp14="http://schemas.microsoft.com/office/word/2010/wordprocessingDrawing" xmlns:wp="http://schemas.openxmlformats.org/drawingml/2006/wordprocessingDrawing" xmlns:w10="urn:schemas-microsoft-com:office:word" xmlns:w="http://schemas.openxmlformats.org/wordprocessingml/2006/main" xmlns:w14="http://schemas.microsoft.com/office/word/2010/wordml" xmlns:w15="http://schemas.microsoft.com/office/word/2012/wordml" xmlns:w16cex="http://schemas.microsoft.com/office/word/2018/wordml/cex" xmlns:w16cid="http://schemas.microsoft.com/office/word/2016/wordml/cid" xmlns:w16="http://schemas.microsoft.com/office/word/2018/wordml" xmlns:w16du="http://schemas.microsoft.com/office/word/2023/wordml/word16du" xmlns:w16sdtdh="http://schemas.microsoft.com/office/word/2020/wordml/sdtdatahash" xmlns:w16se="http://schemas.microsoft.com/office/word/2015/wordml/symex" xmlns:wpg="http://schemas.microsoft.com/office/word/2010/wordprocessingGroup" xmlns:wpi="http://schemas.microsoft.com/office/word/2010/wordprocessingInk" xmlns:wne="http://schemas.microsoft.com/office/word/2006/wordml" xmlns:wps="http://schemas.microsoft.com/office/word/2010/wordprocessingShape" mc:Ignorable="w14 w15 w16se w16cid w16 w16cex w16sdtdh w16du wp14">
+<w:numbering xmlns:wpc="http://schemas.microsoft.com/office/word/2010/wordprocessingCanvas" xmlns:cx="http://schemas.microsoft.com/office/drawing/2014/chartex" xmlns:cx1="http://schemas.microsoft.com/office/drawing/2015/9/8/chartex" xmlns:cx2="http://schemas.microsoft.com/office/drawing/2015/10/21/chartex" xmlns:cx3="http://schemas.microsoft.com/office/drawing/2016/5/9/chartex" xmlns:cx4="http://schemas.microsoft.com/office/drawing/2016/5/10/chartex" xmlns:cx5="http://schemas.microsoft.com/office/drawing/2016/5/11/chartex" xmlns:cx6="http://schemas.microsoft.com/office/drawing/2016/5/12/chartex" xmlns:cx7="http://schemas.microsoft.com/office/drawing/2016/5/13/chartex" xmlns:cx8="http://schemas.microsoft.com/office/drawing/2016/5/14/chartex" xmlns:mc="http://schemas.openxmlformats.org/markup-compatibility/2006" xmlns:aink="http://schemas.microsoft.com/office/drawing/2016/ink" xmlns:am3d="http://schemas.microsoft.com/office/drawing/2017/model3d" xmlns:o="urn:schemas-microsoft-com:office:office" xmlns:oel="http://schemas.microsoft.com/office/2019/extlst" xmlns:r="http://schemas.openxmlformats.org/officeDocument/2006/relationships" xmlns:m="http://schemas.openxmlformats.org/officeDocument/2006/math" xmlns:v="urn:schemas-microsoft-com:vml" xmlns:wp14="http://schemas.microsoft.com/office/word/2010/wordprocessingDrawing" xmlns:wp="http://schemas.openxmlformats.org/drawingml/2006/wordprocessingDrawing" xmlns:w10="urn:schemas-microsoft-com:office:word" xmlns:w="http://schemas.openxmlformats.org/wordprocessingml/2006/main" xmlns:w14="http://schemas.microsoft.com/office/word/2010/wordml" xmlns:w15="http://schemas.microsoft.com/office/word/2012/wordml" xmlns:w16cex="http://schemas.microsoft.com/office/word/2018/wordml/cex" xmlns:w16cid="http://schemas.microsoft.com/office/word/2016/wordml/cid" xmlns:w16="http://schemas.microsoft.com/office/word/2018/wordml" xmlns:w16du="http://schemas.microsoft.com/office/word/2023/wordml/word16du" xmlns:w16sdtdh="http://schemas.microsoft.com/office/word/2020/wordml/sdtdatahash" xmlns:w16sdtfl="http://schemas.microsoft.com/office/word/2024/wordml/sdtformatlock" xmlns:w16se="http://schemas.microsoft.com/office/word/2015/wordml/symex" xmlns:wpg="http://schemas.microsoft.com/office/word/2010/wordprocessingGroup" xmlns:wpi="http://schemas.microsoft.com/office/word/2010/wordprocessingInk" xmlns:wne="http://schemas.microsoft.com/office/word/2006/wordml" xmlns:wps="http://schemas.microsoft.com/office/word/2010/wordprocessingShape" mc:Ignorable="w14 w15 w16se w16cid w16 w16cex w16sdtdh w16sdtfl w16du wp14">
   <w:abstractNum w:abstractNumId="0" w15:restartNumberingAfterBreak="0">
     <w:nsid w:val="02DB3680"/>
     <w:multiLevelType w:val="hybridMultilevel"/>
@@ -6506,7 +6554,7 @@
 </file>
 
 <file path=word/styles.xml><?xml version="1.0" encoding="utf-8"?>
-<w:styles xmlns:mc="http://schemas.openxmlformats.org/markup-compatibility/2006" xmlns:r="http://schemas.openxmlformats.org/officeDocument/2006/relationships" xmlns:w="http://schemas.openxmlformats.org/wordprocessingml/2006/main" xmlns:w14="http://schemas.microsoft.com/office/word/2010/wordml" xmlns:w15="http://schemas.microsoft.com/office/word/2012/wordml" xmlns:w16cex="http://schemas.microsoft.com/office/word/2018/wordml/cex" xmlns:w16cid="http://schemas.microsoft.com/office/word/2016/wordml/cid" xmlns:w16="http://schemas.microsoft.com/office/word/2018/wordml" xmlns:w16du="http://schemas.microsoft.com/office/word/2023/wordml/word16du" xmlns:w16sdtdh="http://schemas.microsoft.com/office/word/2020/wordml/sdtdatahash" xmlns:w16se="http://schemas.microsoft.com/office/word/2015/wordml/symex" mc:Ignorable="w14 w15 w16se w16cid w16 w16cex w16sdtdh w16du">
+<w:styles xmlns:mc="http://schemas.openxmlformats.org/markup-compatibility/2006" xmlns:r="http://schemas.openxmlformats.org/officeDocument/2006/relationships" xmlns:w="http://schemas.openxmlformats.org/wordprocessingml/2006/main" xmlns:w14="http://schemas.microsoft.com/office/word/2010/wordml" xmlns:w15="http://schemas.microsoft.com/office/word/2012/wordml" xmlns:w16cex="http://schemas.microsoft.com/office/word/2018/wordml/cex" xmlns:w16cid="http://schemas.microsoft.com/office/word/2016/wordml/cid" xmlns:w16="http://schemas.microsoft.com/office/word/2018/wordml" xmlns:w16du="http://schemas.microsoft.com/office/word/2023/wordml/word16du" xmlns:w16sdtdh="http://schemas.microsoft.com/office/word/2020/wordml/sdtdatahash" xmlns:w16sdtfl="http://schemas.microsoft.com/office/word/2024/wordml/sdtformatlock" xmlns:w16se="http://schemas.microsoft.com/office/word/2015/wordml/symex" mc:Ignorable="w14 w15 w16se w16cid w16 w16cex w16sdtdh w16sdtfl w16du">
   <w:docDefaults>
     <w:rPrDefault>
       <w:rPr>

</xml_diff>